<commit_message>
add my interpretation of changes suggested by Phil Ratzloff
</commit_message>
<xml_diff>
--- a/Reinforcement Learning Library.docx
+++ b/Reinforcement Learning Library.docx
@@ -276,7 +276,7 @@
       <w:r>
         <w:tab/>
       </w:r>
-      <w:hyperlink r:id="rId5" w:history="1">
+      <w:hyperlink r:id="rId7" w:history="1">
         <w:r>
           <w:rPr>
             <w:rStyle w:val="Hyperlink"/>
@@ -314,7 +314,7 @@
         </w:rPr>
         <w:tab/>
       </w:r>
-      <w:hyperlink r:id="rId6" w:history="1">
+      <w:hyperlink r:id="rId8" w:history="1">
         <w:r>
           <w:rPr>
             <w:rStyle w:val="Hyperlink"/>
@@ -352,7 +352,7 @@
         </w:rPr>
         <w:tab/>
       </w:r>
-      <w:hyperlink r:id="rId7" w:history="1">
+      <w:hyperlink r:id="rId9" w:history="1">
         <w:r>
           <w:rPr>
             <w:rStyle w:val="Hyperlink"/>
@@ -398,7 +398,7 @@
       <w:r>
         <w:tab/>
       </w:r>
-      <w:hyperlink r:id="rId8" w:history="1">
+      <w:hyperlink r:id="rId10" w:history="1">
         <w:r>
           <w:rPr>
             <w:rStyle w:val="Hyperlink"/>
@@ -2503,7 +2503,7 @@
         </w:rPr>
         <w:t xml:space="preserve"> (</w:t>
       </w:r>
-      <w:hyperlink r:id="rId9" w:history="1">
+      <w:hyperlink r:id="rId11" w:history="1">
         <w:r>
           <w:rPr>
             <w:rStyle w:val="Hyperlink"/>
@@ -2638,7 +2638,7 @@
         </w:rPr>
         <w:t xml:space="preserve"> ( </w:t>
       </w:r>
-      <w:hyperlink r:id="rId10" w:history="1">
+      <w:hyperlink r:id="rId12" w:history="1">
         <w:r>
           <w:rPr>
             <w:rStyle w:val="Hyperlink"/>
@@ -2665,7 +2665,7 @@
         </w:rPr>
         <w:t xml:space="preserve">linear algebra proposal ( </w:t>
       </w:r>
-      <w:hyperlink r:id="rId11" w:history="1">
+      <w:hyperlink r:id="rId13" w:history="1">
         <w:r>
           <w:rPr>
             <w:rStyle w:val="Hyperlink"/>
@@ -3391,9 +3391,7 @@
       <w:pPr>
         <w:spacing w:after="0" w:line="240" w:lineRule="auto"/>
         <w:rPr>
-          <w:rFonts w:ascii="Segoe UI" w:eastAsia="Times New Roman" w:hAnsi="Segoe UI" w:cs="Segoe UI"/>
-          <w:sz w:val="21"/>
-          <w:szCs w:val="21"/>
+          <w:rStyle w:val="Hyperlink"/>
         </w:rPr>
       </w:pPr>
       <w:r>
@@ -3470,7 +3468,7 @@
         </w:rPr>
         <w:t xml:space="preserve">: </w:t>
       </w:r>
-      <w:hyperlink r:id="rId12" w:history="1">
+      <w:hyperlink r:id="rId14" w:history="1">
         <w:r>
           <w:rPr>
             <w:rStyle w:val="Hyperlink"/>
@@ -3478,6 +3476,54 @@
           <w:t>https://gym.openai.com/docs/</w:t>
         </w:r>
       </w:hyperlink>
+      <w:r>
+        <w:rPr>
+          <w:rStyle w:val="Hyperlink"/>
+        </w:rPr>
+        <w:t xml:space="preserve">. </w:t>
+      </w:r>
+    </w:p>
+    <w:p>
+      <w:pPr>
+        <w:spacing w:after="0" w:line="240" w:lineRule="auto"/>
+        <w:rPr>
+          <w:rStyle w:val="Hyperlink"/>
+        </w:rPr>
+      </w:pPr>
+    </w:p>
+    <w:p>
+      <w:pPr>
+        <w:spacing w:after="0" w:line="240" w:lineRule="auto"/>
+        <w:rPr>
+          <w:rFonts w:ascii="Segoe UI" w:eastAsia="Times New Roman" w:hAnsi="Segoe UI" w:cs="Segoe UI"/>
+          <w:sz w:val="21"/>
+          <w:szCs w:val="21"/>
+        </w:rPr>
+      </w:pPr>
+      <w:r>
+        <w:rPr>
+          <w:rFonts w:ascii="Segoe UI" w:eastAsia="Times New Roman" w:hAnsi="Segoe UI" w:cs="Segoe UI"/>
+          <w:sz w:val="21"/>
+          <w:szCs w:val="21"/>
+        </w:rPr>
+        <w:t xml:space="preserve">I recommend that </w:t>
+      </w:r>
+      <w:r>
+        <w:rPr>
+          <w:rFonts w:ascii="Segoe UI" w:eastAsia="Times New Roman" w:hAnsi="Segoe UI" w:cs="Segoe UI"/>
+          <w:sz w:val="21"/>
+          <w:szCs w:val="21"/>
+        </w:rPr>
+        <w:t xml:space="preserve">something very similar should be adopted by C++, except, of course, that the </w:t>
+      </w:r>
+      <w:r>
+        <w:rPr>
+          <w:rFonts w:ascii="Segoe UI" w:eastAsia="Times New Roman" w:hAnsi="Segoe UI" w:cs="Segoe UI"/>
+          <w:sz w:val="21"/>
+          <w:szCs w:val="21"/>
+        </w:rPr>
+        <w:t>objects be strongly typed. In my experience so far, there is no need to discover any of the types.</w:t>
+      </w:r>
     </w:p>
     <w:p>
       <w:pPr>
@@ -3901,6 +3947,7 @@
           <w:sz w:val="21"/>
           <w:szCs w:val="21"/>
         </w:rPr>
+        <w:lastRenderedPageBreak/>
         <w:t>Reset</w:t>
       </w:r>
       <w:r>
@@ -4129,7 +4176,23 @@
           <w:sz w:val="21"/>
           <w:szCs w:val="21"/>
         </w:rPr>
-        <w:t>The first thing that needs to be standardized are the data structures and algorithms that reinforcement learning depends on. To summarize:</w:t>
+        <w:t xml:space="preserve">The first thing that needs to be standardized are the </w:t>
+      </w:r>
+      <w:r>
+        <w:rPr>
+          <w:rFonts w:ascii="Segoe UI" w:eastAsia="Times New Roman" w:hAnsi="Segoe UI" w:cs="Segoe UI"/>
+          <w:sz w:val="21"/>
+          <w:szCs w:val="21"/>
+        </w:rPr>
+        <w:t xml:space="preserve">algorithms and </w:t>
+      </w:r>
+      <w:r>
+        <w:rPr>
+          <w:rFonts w:ascii="Segoe UI" w:eastAsia="Times New Roman" w:hAnsi="Segoe UI" w:cs="Segoe UI"/>
+          <w:sz w:val="21"/>
+          <w:szCs w:val="21"/>
+        </w:rPr>
+        <w:t>data structures and that reinforcement learning depends on. To summarize:</w:t>
       </w:r>
       <w:r>
         <w:rPr>
@@ -4221,7 +4284,7 @@
           <w:sz w:val="21"/>
           <w:szCs w:val="21"/>
         </w:rPr>
-        <w:t>Linear Algebra</w:t>
+        <w:t>Graphs (needed by Automatic Differentiation and Neural Nets)</w:t>
       </w:r>
     </w:p>
     <w:p>
@@ -4243,7 +4306,7 @@
           <w:sz w:val="21"/>
           <w:szCs w:val="21"/>
         </w:rPr>
-        <w:t>Optimization</w:t>
+        <w:t>Linear Algebra</w:t>
       </w:r>
     </w:p>
     <w:p>
@@ -4265,7 +4328,15 @@
           <w:sz w:val="21"/>
           <w:szCs w:val="21"/>
         </w:rPr>
-        <w:t>Automatic Differentiation</w:t>
+        <w:t>Optimization</w:t>
+      </w:r>
+      <w:r>
+        <w:rPr>
+          <w:rFonts w:ascii="Segoe UI" w:eastAsia="Times New Roman" w:hAnsi="Segoe UI" w:cs="Segoe UI"/>
+          <w:sz w:val="21"/>
+          <w:szCs w:val="21"/>
+        </w:rPr>
+        <w:t xml:space="preserve"> (algorithms like Stochastic Gradient Descent, LBFGS, etc.)</w:t>
       </w:r>
     </w:p>
     <w:p>
@@ -4287,6 +4358,28 @@
           <w:sz w:val="21"/>
           <w:szCs w:val="21"/>
         </w:rPr>
+        <w:t>Automatic Differentiation</w:t>
+      </w:r>
+    </w:p>
+    <w:p>
+      <w:pPr>
+        <w:pStyle w:val="ListParagraph"/>
+        <w:numPr>
+          <w:ilvl w:val="0"/>
+          <w:numId w:val="1"/>
+        </w:numPr>
+        <w:rPr>
+          <w:rFonts w:ascii="Segoe UI" w:eastAsia="Times New Roman" w:hAnsi="Segoe UI" w:cs="Segoe UI"/>
+          <w:sz w:val="21"/>
+          <w:szCs w:val="21"/>
+        </w:rPr>
+      </w:pPr>
+      <w:r>
+        <w:rPr>
+          <w:rFonts w:ascii="Segoe UI" w:eastAsia="Times New Roman" w:hAnsi="Segoe UI" w:cs="Segoe UI"/>
+          <w:sz w:val="21"/>
+          <w:szCs w:val="21"/>
+        </w:rPr>
         <w:t>Neural Networks</w:t>
       </w:r>
     </w:p>
@@ -4309,6 +4402,7 @@
       </w:r>
     </w:p>
     <w:sectPr>
+      <w:footerReference w:type="default" r:id="rId15"/>
       <w:pgSz w:w="12240" w:h="15840"/>
       <w:pgMar w:top="1440" w:right="1440" w:bottom="1440" w:left="1440" w:header="720" w:footer="720" w:gutter="0"/>
       <w:cols w:space="720"/>
@@ -4316,6 +4410,109 @@
     </w:sectPr>
   </w:body>
 </w:document>
+</file>
+
+<file path=word/endnotes.xml><?xml version="1.0" encoding="utf-8"?>
+<w:endnotes xmlns:wpc="http://schemas.microsoft.com/office/word/2010/wordprocessingCanvas" xmlns:cx="http://schemas.microsoft.com/office/drawing/2014/chartex" xmlns:cx1="http://schemas.microsoft.com/office/drawing/2015/9/8/chartex" xmlns:cx2="http://schemas.microsoft.com/office/drawing/2015/10/21/chartex" xmlns:cx3="http://schemas.microsoft.com/office/drawing/2016/5/9/chartex" xmlns:cx4="http://schemas.microsoft.com/office/drawing/2016/5/10/chartex" xmlns:cx5="http://schemas.microsoft.com/office/drawing/2016/5/11/chartex" xmlns:cx6="http://schemas.microsoft.com/office/drawing/2016/5/12/chartex" xmlns:cx7="http://schemas.microsoft.com/office/drawing/2016/5/13/chartex" xmlns:cx8="http://schemas.microsoft.com/office/drawing/2016/5/14/chartex" xmlns:mc="http://schemas.openxmlformats.org/markup-compatibility/2006" xmlns:aink="http://schemas.microsoft.com/office/drawing/2016/ink" xmlns:am3d="http://schemas.microsoft.com/office/drawing/2017/model3d" xmlns:o="urn:schemas-microsoft-com:office:office" xmlns:r="http://schemas.openxmlformats.org/officeDocument/2006/relationships" xmlns:m="http://schemas.openxmlformats.org/officeDocument/2006/math" xmlns:v="urn:schemas-microsoft-com:vml" xmlns:wp14="http://schemas.microsoft.com/office/word/2010/wordprocessingDrawing" xmlns:wp="http://schemas.openxmlformats.org/drawingml/2006/wordprocessingDrawing" xmlns:w10="urn:schemas-microsoft-com:office:word" xmlns:w="http://schemas.openxmlformats.org/wordprocessingml/2006/main" xmlns:w14="http://schemas.microsoft.com/office/word/2010/wordml" xmlns:w15="http://schemas.microsoft.com/office/word/2012/wordml" xmlns:w16cex="http://schemas.microsoft.com/office/word/2018/wordml/cex" xmlns:w16cid="http://schemas.microsoft.com/office/word/2016/wordml/cid" xmlns:w16="http://schemas.microsoft.com/office/word/2018/wordml" xmlns:w16se="http://schemas.microsoft.com/office/word/2015/wordml/symex" xmlns:wpg="http://schemas.microsoft.com/office/word/2010/wordprocessingGroup" xmlns:wpi="http://schemas.microsoft.com/office/word/2010/wordprocessingInk" xmlns:wne="http://schemas.microsoft.com/office/word/2006/wordml" xmlns:wps="http://schemas.microsoft.com/office/word/2010/wordprocessingShape" mc:Ignorable="w14 w15 w16se w16cid w16 w16cex wp14">
+  <w:endnote w:type="separator" w:id="-1">
+    <w:p>
+      <w:pPr>
+        <w:spacing w:after="0" w:line="240" w:lineRule="auto"/>
+      </w:pPr>
+      <w:r>
+        <w:separator/>
+      </w:r>
+    </w:p>
+  </w:endnote>
+  <w:endnote w:type="continuationSeparator" w:id="0">
+    <w:p>
+      <w:pPr>
+        <w:spacing w:after="0" w:line="240" w:lineRule="auto"/>
+      </w:pPr>
+      <w:r>
+        <w:continuationSeparator/>
+      </w:r>
+    </w:p>
+  </w:endnote>
+</w:endnotes>
+</file>
+
+<file path=word/footer1.xml><?xml version="1.0" encoding="utf-8"?>
+<w:ftr xmlns:wpc="http://schemas.microsoft.com/office/word/2010/wordprocessingCanvas" xmlns:cx="http://schemas.microsoft.com/office/drawing/2014/chartex" xmlns:cx1="http://schemas.microsoft.com/office/drawing/2015/9/8/chartex" xmlns:cx2="http://schemas.microsoft.com/office/drawing/2015/10/21/chartex" xmlns:cx3="http://schemas.microsoft.com/office/drawing/2016/5/9/chartex" xmlns:cx4="http://schemas.microsoft.com/office/drawing/2016/5/10/chartex" xmlns:cx5="http://schemas.microsoft.com/office/drawing/2016/5/11/chartex" xmlns:cx6="http://schemas.microsoft.com/office/drawing/2016/5/12/chartex" xmlns:cx7="http://schemas.microsoft.com/office/drawing/2016/5/13/chartex" xmlns:cx8="http://schemas.microsoft.com/office/drawing/2016/5/14/chartex" xmlns:mc="http://schemas.openxmlformats.org/markup-compatibility/2006" xmlns:aink="http://schemas.microsoft.com/office/drawing/2016/ink" xmlns:am3d="http://schemas.microsoft.com/office/drawing/2017/model3d" xmlns:o="urn:schemas-microsoft-com:office:office" xmlns:r="http://schemas.openxmlformats.org/officeDocument/2006/relationships" xmlns:m="http://schemas.openxmlformats.org/officeDocument/2006/math" xmlns:v="urn:schemas-microsoft-com:vml" xmlns:wp14="http://schemas.microsoft.com/office/word/2010/wordprocessingDrawing" xmlns:wp="http://schemas.openxmlformats.org/drawingml/2006/wordprocessingDrawing" xmlns:w10="urn:schemas-microsoft-com:office:word" xmlns:w="http://schemas.openxmlformats.org/wordprocessingml/2006/main" xmlns:w14="http://schemas.microsoft.com/office/word/2010/wordml" xmlns:w15="http://schemas.microsoft.com/office/word/2012/wordml" xmlns:w16cex="http://schemas.microsoft.com/office/word/2018/wordml/cex" xmlns:w16cid="http://schemas.microsoft.com/office/word/2016/wordml/cid" xmlns:w16="http://schemas.microsoft.com/office/word/2018/wordml" xmlns:w16se="http://schemas.microsoft.com/office/word/2015/wordml/symex" xmlns:wpg="http://schemas.microsoft.com/office/word/2010/wordprocessingGroup" xmlns:wpi="http://schemas.microsoft.com/office/word/2010/wordprocessingInk" xmlns:wne="http://schemas.microsoft.com/office/word/2006/wordml" xmlns:wps="http://schemas.microsoft.com/office/word/2010/wordprocessingShape" mc:Ignorable="w14 w15 w16se w16cid w16 w16cex wp14">
+  <w:sdt>
+    <w:sdtPr>
+      <w:id w:val="-1574423355"/>
+      <w:docPartObj>
+        <w:docPartGallery w:val="Page Numbers (Bottom of Page)"/>
+        <w:docPartUnique/>
+      </w:docPartObj>
+    </w:sdtPr>
+    <w:sdtEndPr>
+      <w:rPr>
+        <w:noProof/>
+      </w:rPr>
+    </w:sdtEndPr>
+    <w:sdtContent>
+      <w:p>
+        <w:pPr>
+          <w:pStyle w:val="Footer"/>
+          <w:jc w:val="center"/>
+        </w:pPr>
+        <w:r>
+          <w:fldChar w:fldCharType="begin"/>
+        </w:r>
+        <w:r>
+          <w:instrText xml:space="preserve"> PAGE   \* MERGEFORMAT </w:instrText>
+        </w:r>
+        <w:r>
+          <w:fldChar w:fldCharType="separate"/>
+        </w:r>
+        <w:r>
+          <w:rPr>
+            <w:noProof/>
+          </w:rPr>
+          <w:t>2</w:t>
+        </w:r>
+        <w:r>
+          <w:rPr>
+            <w:noProof/>
+          </w:rPr>
+          <w:fldChar w:fldCharType="end"/>
+        </w:r>
+      </w:p>
+    </w:sdtContent>
+  </w:sdt>
+  <w:p>
+    <w:pPr>
+      <w:pStyle w:val="Footer"/>
+    </w:pPr>
+  </w:p>
+</w:ftr>
+</file>
+
+<file path=word/footnotes.xml><?xml version="1.0" encoding="utf-8"?>
+<w:footnotes xmlns:wpc="http://schemas.microsoft.com/office/word/2010/wordprocessingCanvas" xmlns:cx="http://schemas.microsoft.com/office/drawing/2014/chartex" xmlns:cx1="http://schemas.microsoft.com/office/drawing/2015/9/8/chartex" xmlns:cx2="http://schemas.microsoft.com/office/drawing/2015/10/21/chartex" xmlns:cx3="http://schemas.microsoft.com/office/drawing/2016/5/9/chartex" xmlns:cx4="http://schemas.microsoft.com/office/drawing/2016/5/10/chartex" xmlns:cx5="http://schemas.microsoft.com/office/drawing/2016/5/11/chartex" xmlns:cx6="http://schemas.microsoft.com/office/drawing/2016/5/12/chartex" xmlns:cx7="http://schemas.microsoft.com/office/drawing/2016/5/13/chartex" xmlns:cx8="http://schemas.microsoft.com/office/drawing/2016/5/14/chartex" xmlns:mc="http://schemas.openxmlformats.org/markup-compatibility/2006" xmlns:aink="http://schemas.microsoft.com/office/drawing/2016/ink" xmlns:am3d="http://schemas.microsoft.com/office/drawing/2017/model3d" xmlns:o="urn:schemas-microsoft-com:office:office" xmlns:r="http://schemas.openxmlformats.org/officeDocument/2006/relationships" xmlns:m="http://schemas.openxmlformats.org/officeDocument/2006/math" xmlns:v="urn:schemas-microsoft-com:vml" xmlns:wp14="http://schemas.microsoft.com/office/word/2010/wordprocessingDrawing" xmlns:wp="http://schemas.openxmlformats.org/drawingml/2006/wordprocessingDrawing" xmlns:w10="urn:schemas-microsoft-com:office:word" xmlns:w="http://schemas.openxmlformats.org/wordprocessingml/2006/main" xmlns:w14="http://schemas.microsoft.com/office/word/2010/wordml" xmlns:w15="http://schemas.microsoft.com/office/word/2012/wordml" xmlns:w16cex="http://schemas.microsoft.com/office/word/2018/wordml/cex" xmlns:w16cid="http://schemas.microsoft.com/office/word/2016/wordml/cid" xmlns:w16="http://schemas.microsoft.com/office/word/2018/wordml" xmlns:w16se="http://schemas.microsoft.com/office/word/2015/wordml/symex" xmlns:wpg="http://schemas.microsoft.com/office/word/2010/wordprocessingGroup" xmlns:wpi="http://schemas.microsoft.com/office/word/2010/wordprocessingInk" xmlns:wne="http://schemas.microsoft.com/office/word/2006/wordml" xmlns:wps="http://schemas.microsoft.com/office/word/2010/wordprocessingShape" mc:Ignorable="w14 w15 w16se w16cid w16 w16cex wp14">
+  <w:footnote w:type="separator" w:id="-1">
+    <w:p>
+      <w:pPr>
+        <w:spacing w:after="0" w:line="240" w:lineRule="auto"/>
+      </w:pPr>
+      <w:r>
+        <w:separator/>
+      </w:r>
+    </w:p>
+  </w:footnote>
+  <w:footnote w:type="continuationSeparator" w:id="0">
+    <w:p>
+      <w:pPr>
+        <w:spacing w:after="0" w:line="240" w:lineRule="auto"/>
+      </w:pPr>
+      <w:r>
+        <w:continuationSeparator/>
+      </w:r>
+    </w:p>
+  </w:footnote>
+</w:footnotes>
 </file>
 
 <file path=word/numbering.xml><?xml version="1.0" encoding="utf-8"?>
@@ -5024,6 +5221,50 @@
     <w:basedOn w:val="DefaultParagraphFont"/>
     <w:rsid w:val="00A618EA"/>
   </w:style>
+  <w:style w:type="paragraph" w:styleId="Header">
+    <w:name w:val="header"/>
+    <w:basedOn w:val="Normal"/>
+    <w:link w:val="HeaderChar"/>
+    <w:uiPriority w:val="99"/>
+    <w:unhideWhenUsed/>
+    <w:rsid w:val="0062147F"/>
+    <w:pPr>
+      <w:tabs>
+        <w:tab w:val="center" w:pos="4680"/>
+        <w:tab w:val="right" w:pos="9360"/>
+      </w:tabs>
+      <w:spacing w:after="0" w:line="240" w:lineRule="auto"/>
+    </w:pPr>
+  </w:style>
+  <w:style w:type="character" w:customStyle="1" w:styleId="HeaderChar">
+    <w:name w:val="Header Char"/>
+    <w:basedOn w:val="DefaultParagraphFont"/>
+    <w:link w:val="Header"/>
+    <w:uiPriority w:val="99"/>
+    <w:rsid w:val="0062147F"/>
+  </w:style>
+  <w:style w:type="paragraph" w:styleId="Footer">
+    <w:name w:val="footer"/>
+    <w:basedOn w:val="Normal"/>
+    <w:link w:val="FooterChar"/>
+    <w:uiPriority w:val="99"/>
+    <w:unhideWhenUsed/>
+    <w:rsid w:val="0062147F"/>
+    <w:pPr>
+      <w:tabs>
+        <w:tab w:val="center" w:pos="4680"/>
+        <w:tab w:val="right" w:pos="9360"/>
+      </w:tabs>
+      <w:spacing w:after="0" w:line="240" w:lineRule="auto"/>
+    </w:pPr>
+  </w:style>
+  <w:style w:type="character" w:customStyle="1" w:styleId="FooterChar">
+    <w:name w:val="Footer Char"/>
+    <w:basedOn w:val="DefaultParagraphFont"/>
+    <w:link w:val="Footer"/>
+    <w:uiPriority w:val="99"/>
+    <w:rsid w:val="0062147F"/>
+  </w:style>
 </w:styles>
 </file>
 

</xml_diff>

<commit_message>
add to authors, emails
</commit_message>
<xml_diff>
--- a/Reinforcement Learning Library.docx
+++ b/Reinforcement Learning Library.docx
@@ -171,6 +171,12 @@
       </w:r>
     </w:p>
     <w:p>
+      <w:pPr>
+        <w:rPr>
+          <w:rFonts w:ascii="Arial" w:eastAsia="Arial" w:hAnsi="Arial" w:cs="Arial"/>
+          <w:color w:val="000000"/>
+        </w:rPr>
+      </w:pPr>
       <w:r>
         <w:rPr>
           <w:rFonts w:ascii="Arial" w:eastAsia="Arial" w:hAnsi="Arial" w:cs="Arial"/>
@@ -208,6 +214,34 @@
           <w:color w:val="000000"/>
         </w:rPr>
         <w:t xml:space="preserve"> (SAS Institute)</w:t>
+      </w:r>
+    </w:p>
+    <w:p>
+      <w:pPr>
+        <w:ind w:left="1440" w:firstLine="720"/>
+      </w:pPr>
+      <w:r>
+        <w:rPr>
+          <w:rFonts w:ascii="Arial" w:hAnsi="Arial" w:cs="Arial"/>
+          <w:color w:val="000000"/>
+        </w:rPr>
+        <w:t>Michael Wong (</w:t>
+      </w:r>
+      <w:proofErr w:type="spellStart"/>
+      <w:r>
+        <w:rPr>
+          <w:rFonts w:ascii="Arial" w:hAnsi="Arial" w:cs="Arial"/>
+          <w:color w:val="000000"/>
+        </w:rPr>
+        <w:t>Codeplay</w:t>
+      </w:r>
+      <w:proofErr w:type="spellEnd"/>
+      <w:r>
+        <w:rPr>
+          <w:rFonts w:ascii="Arial" w:hAnsi="Arial" w:cs="Arial"/>
+          <w:color w:val="000000"/>
+        </w:rPr>
+        <w:t>)</w:t>
       </w:r>
     </w:p>
     <w:p>
@@ -371,6 +405,24 @@
     </w:p>
     <w:p>
       <w:pPr>
+        <w:ind w:left="1440" w:firstLine="720"/>
+        <w:rPr>
+          <w:rFonts w:ascii="Arial" w:eastAsia="Arial" w:hAnsi="Arial" w:cs="Arial"/>
+          <w:color w:val="000000"/>
+        </w:rPr>
+      </w:pPr>
+      <w:hyperlink r:id="rId10" w:history="1">
+        <w:r>
+          <w:rPr>
+            <w:rStyle w:val="Hyperlink"/>
+            <w:rFonts w:ascii="Arial" w:hAnsi="Arial" w:cs="Arial"/>
+          </w:rPr>
+          <w:t>michael@codeplay.com</w:t>
+        </w:r>
+      </w:hyperlink>
+    </w:p>
+    <w:p>
+      <w:pPr>
         <w:rPr>
           <w:rFonts w:ascii="Arial" w:eastAsia="Arial" w:hAnsi="Arial" w:cs="Arial"/>
           <w:color w:val="000000"/>
@@ -398,7 +450,7 @@
       <w:r>
         <w:tab/>
       </w:r>
-      <w:hyperlink r:id="rId10" w:history="1">
+      <w:hyperlink r:id="rId11" w:history="1">
         <w:r>
           <w:rPr>
             <w:rStyle w:val="Hyperlink"/>
@@ -2503,7 +2555,7 @@
         </w:rPr>
         <w:t xml:space="preserve"> (</w:t>
       </w:r>
-      <w:hyperlink r:id="rId11" w:history="1">
+      <w:hyperlink r:id="rId12" w:history="1">
         <w:r>
           <w:rPr>
             <w:rStyle w:val="Hyperlink"/>
@@ -2638,7 +2690,7 @@
         </w:rPr>
         <w:t xml:space="preserve"> ( </w:t>
       </w:r>
-      <w:hyperlink r:id="rId12" w:history="1">
+      <w:hyperlink r:id="rId13" w:history="1">
         <w:r>
           <w:rPr>
             <w:rStyle w:val="Hyperlink"/>
@@ -2665,7 +2717,7 @@
         </w:rPr>
         <w:t xml:space="preserve">linear algebra proposal ( </w:t>
       </w:r>
-      <w:hyperlink r:id="rId13" w:history="1">
+      <w:hyperlink r:id="rId14" w:history="1">
         <w:r>
           <w:rPr>
             <w:rStyle w:val="Hyperlink"/>
@@ -3468,7 +3520,7 @@
         </w:rPr>
         <w:t xml:space="preserve">: </w:t>
       </w:r>
-      <w:hyperlink r:id="rId14" w:history="1">
+      <w:hyperlink r:id="rId15" w:history="1">
         <w:r>
           <w:rPr>
             <w:rStyle w:val="Hyperlink"/>
@@ -4402,7 +4454,7 @@
       </w:r>
     </w:p>
     <w:sectPr>
-      <w:footerReference w:type="default" r:id="rId15"/>
+      <w:footerReference w:type="default" r:id="rId16"/>
       <w:pgSz w:w="12240" w:h="15840"/>
       <w:pgMar w:top="1440" w:right="1440" w:bottom="1440" w:left="1440" w:header="720" w:footer="720" w:gutter="0"/>
       <w:cols w:space="720"/>

</xml_diff>